<commit_message>
Add plotting functions for training history in emotion and gender models
</commit_message>
<xml_diff>
--- a/Report/Nhom5_HeThongNhanDienKhuonMatCamXuc.docx
+++ b/Report/Nhom5_HeThongNhanDienKhuonMatCamXuc.docx
@@ -5283,7 +5283,7 @@
                 <w:noProof/>
                 <w:webHidden/>
               </w:rPr>
-              <w:t>17</w:t>
+              <w:t>18</w:t>
             </w:r>
             <w:r>
               <w:rPr>
@@ -5393,7 +5393,7 @@
                 <w:noProof/>
                 <w:webHidden/>
               </w:rPr>
-              <w:t>17</w:t>
+              <w:t>18</w:t>
             </w:r>
             <w:r>
               <w:rPr>
@@ -5503,7 +5503,7 @@
                 <w:noProof/>
                 <w:webHidden/>
               </w:rPr>
-              <w:t>17</w:t>
+              <w:t>18</w:t>
             </w:r>
             <w:r>
               <w:rPr>
@@ -5613,7 +5613,7 @@
                 <w:noProof/>
                 <w:webHidden/>
               </w:rPr>
-              <w:t>18</w:t>
+              <w:t>19</w:t>
             </w:r>
             <w:r>
               <w:rPr>
@@ -5699,7 +5699,7 @@
                 <w:noProof/>
                 <w:webHidden/>
               </w:rPr>
-              <w:t>19</w:t>
+              <w:t>20</w:t>
             </w:r>
             <w:r>
               <w:rPr>
@@ -6448,7 +6448,7 @@
             <w:noProof/>
             <w:webHidden/>
           </w:rPr>
-          <w:t>15</w:t>
+          <w:t>16</w:t>
         </w:r>
         <w:r>
           <w:rPr>
@@ -6664,7 +6664,7 @@
             <w:noProof/>
             <w:webHidden/>
           </w:rPr>
-          <w:t>16</w:t>
+          <w:t>17</w:t>
         </w:r>
         <w:r>
           <w:rPr>
@@ -11074,17 +11074,12 @@
         <w:jc w:val="both"/>
       </w:pPr>
       <w:r>
-        <w:rPr>
-          <w:noProof/>
-          <w:sz w:val="28"/>
-          <w:szCs w:val="28"/>
-        </w:rPr>
         <w:lastRenderedPageBreak/>
         <w:drawing>
-          <wp:inline distT="0" distB="0" distL="0" distR="0" wp14:anchorId="4779C129" wp14:editId="6BD8AD96">
-            <wp:extent cx="5972175" cy="3356610"/>
-            <wp:effectExtent l="0" t="0" r="9525" b="0"/>
-            <wp:docPr id="2" name="Picture 2"/>
+          <wp:inline distT="0" distB="0" distL="0" distR="0" wp14:anchorId="33092F89" wp14:editId="3BE1CDED">
+            <wp:extent cx="5972175" cy="3637915"/>
+            <wp:effectExtent l="0" t="0" r="9525" b="635"/>
+            <wp:docPr id="6" name="Picture 6"/>
             <wp:cNvGraphicFramePr>
               <a:graphicFrameLocks xmlns:a="http://schemas.openxmlformats.org/drawingml/2006/main" noChangeAspect="1"/>
             </wp:cNvGraphicFramePr>
@@ -11092,17 +11087,11 @@
               <a:graphicData uri="http://schemas.openxmlformats.org/drawingml/2006/picture">
                 <pic:pic xmlns:pic="http://schemas.openxmlformats.org/drawingml/2006/picture">
                   <pic:nvPicPr>
-                    <pic:cNvPr id="2" name="Picture 2"/>
+                    <pic:cNvPr id="1" name=""/>
                     <pic:cNvPicPr/>
                   </pic:nvPicPr>
                   <pic:blipFill>
-                    <a:blip r:embed="rId23" cstate="print">
-                      <a:extLst>
-                        <a:ext uri="{28A0092B-C50C-407E-A947-70E740481C1C}">
-                          <a14:useLocalDpi xmlns:a14="http://schemas.microsoft.com/office/drawing/2010/main" val="0"/>
-                        </a:ext>
-                      </a:extLst>
-                    </a:blip>
+                    <a:blip r:embed="rId23"/>
                     <a:stretch>
                       <a:fillRect/>
                     </a:stretch>
@@ -11110,7 +11099,7 @@
                   <pic:spPr>
                     <a:xfrm>
                       <a:off x="0" y="0"/>
-                      <a:ext cx="5972175" cy="3356610"/>
+                      <a:ext cx="5972175" cy="3637915"/>
                     </a:xfrm>
                     <a:prstGeom prst="rect">
                       <a:avLst/>
@@ -11330,6 +11319,7 @@
         <w:rPr>
           <w:noProof/>
         </w:rPr>
+        <w:lastRenderedPageBreak/>
         <w:drawing>
           <wp:inline distT="0" distB="0" distL="0" distR="0" wp14:anchorId="3FF98041" wp14:editId="1C186F1B">
             <wp:extent cx="4117989" cy="2324100"/>
@@ -11474,7 +11464,6 @@
         <w:rPr>
           <w:noProof/>
         </w:rPr>
-        <w:lastRenderedPageBreak/>
         <w:drawing>
           <wp:inline distT="0" distB="0" distL="0" distR="0" wp14:anchorId="364546DA" wp14:editId="0B826137">
             <wp:extent cx="4158190" cy="2337866"/>
@@ -11785,6 +11774,7 @@
         <w:rPr>
           <w:noProof/>
         </w:rPr>
+        <w:lastRenderedPageBreak/>
         <w:drawing>
           <wp:inline distT="0" distB="0" distL="0" distR="0" wp14:anchorId="6210E1FD" wp14:editId="20E2ECC1">
             <wp:extent cx="4027975" cy="2231012"/>
@@ -17306,6 +17296,7 @@
     <w:rsid w:val="001A3B24"/>
     <w:rsid w:val="004132A3"/>
     <w:rsid w:val="005D22C4"/>
+    <w:rsid w:val="00665917"/>
     <w:rsid w:val="00916D46"/>
     <w:rsid w:val="00956EA9"/>
     <w:rsid w:val="00BC3C8A"/>
@@ -17979,19 +17970,6 @@
 </file>
 
 <file path=customXml/item1.xml><?xml version="1.0" encoding="utf-8"?>
-<s:customData xmlns="http://www.wps.cn/officeDocument/2013/wpsCustomData" xmlns:s="http://www.wps.cn/officeDocument/2013/wpsCustomData">
-  <customSectProps>
-    <customSectPr/>
-    <customSectPr/>
-    <customSectPr/>
-  </customSectProps>
-  <customShpExts>
-    <customShpInfo spid="_x0000_s1026" textRotate="1"/>
-  </customShpExts>
-</s:customData>
-</file>
-
-<file path=customXml/item2.xml><?xml version="1.0" encoding="utf-8"?>
 <b:Sources xmlns:b="http://schemas.openxmlformats.org/officeDocument/2006/bibliography" xmlns="http://schemas.openxmlformats.org/officeDocument/2006/bibliography" SelectedStyle="\IEEE2006OfficeOnline.xsl" StyleName="IEEE" Version="2006">
   <b:Source>
     <b:Tag>Placeholder1</b:Tag>
@@ -18115,18 +18093,31 @@
 </b:Sources>
 </file>
 
+<file path=customXml/item2.xml><?xml version="1.0" encoding="utf-8"?>
+<s:customData xmlns="http://www.wps.cn/officeDocument/2013/wpsCustomData" xmlns:s="http://www.wps.cn/officeDocument/2013/wpsCustomData">
+  <customSectProps>
+    <customSectPr/>
+    <customSectPr/>
+    <customSectPr/>
+  </customSectProps>
+  <customShpExts>
+    <customShpInfo spid="_x0000_s1026" textRotate="1"/>
+  </customShpExts>
+</s:customData>
+</file>
+
 <file path=customXml/itemProps1.xml><?xml version="1.0" encoding="utf-8"?>
+<ds:datastoreItem xmlns:ds="http://schemas.openxmlformats.org/officeDocument/2006/customXml" ds:itemID="{A25E1DB3-C4F7-488A-AAB7-4CCE87190E77}">
+  <ds:schemaRefs>
+    <ds:schemaRef ds:uri="http://schemas.openxmlformats.org/officeDocument/2006/bibliography"/>
+  </ds:schemaRefs>
+</ds:datastoreItem>
+</file>
+
+<file path=customXml/itemProps2.xml><?xml version="1.0" encoding="utf-8"?>
 <ds:datastoreItem xmlns:ds="http://schemas.openxmlformats.org/officeDocument/2006/customXml" ds:itemID="{B1977F7D-205B-4081-913C-38D41E755F92}">
   <ds:schemaRefs>
     <ds:schemaRef ds:uri="http://www.wps.cn/officeDocument/2013/wpsCustomData"/>
   </ds:schemaRefs>
 </ds:datastoreItem>
-</file>
-
-<file path=customXml/itemProps2.xml><?xml version="1.0" encoding="utf-8"?>
-<ds:datastoreItem xmlns:ds="http://schemas.openxmlformats.org/officeDocument/2006/customXml" ds:itemID="{A25E1DB3-C4F7-488A-AAB7-4CCE87190E77}">
-  <ds:schemaRefs>
-    <ds:schemaRef ds:uri="http://schemas.openxmlformats.org/officeDocument/2006/bibliography"/>
-  </ds:schemaRefs>
-</ds:datastoreItem>
 </file>
</xml_diff>